<commit_message>
Update Deliverable 2 - Katie.docx
</commit_message>
<xml_diff>
--- a/Deliverables/Deliverable 2 - Katie.docx
+++ b/Deliverables/Deliverable 2 - Katie.docx
@@ -72,6 +72,7 @@
                 <w:szCs w:val="24"/>
               </w:rPr>
             </w:pPr>
+            <w:proofErr w:type="spellStart"/>
             <w:r>
               <w:rPr>
                 <w:rFonts w:ascii="Times New Roman" w:hAnsi="Times New Roman" w:cs="Times New Roman"/>
@@ -80,6 +81,7 @@
               </w:rPr>
               <w:t>admittingPatient</w:t>
             </w:r>
+            <w:proofErr w:type="spellEnd"/>
           </w:p>
         </w:tc>
       </w:tr>
@@ -177,41 +179,13 @@
                 <w:szCs w:val="24"/>
               </w:rPr>
             </w:pPr>
-            <w:proofErr w:type="gramStart"/>
-            <w:r>
-              <w:rPr>
-                <w:rFonts w:ascii="Times New Roman" w:hAnsi="Times New Roman" w:cs="Times New Roman"/>
-                <w:sz w:val="24"/>
-                <w:szCs w:val="24"/>
-              </w:rPr>
-              <w:t>Claire,</w:t>
-            </w:r>
-            <w:proofErr w:type="gramEnd"/>
-            <w:r>
-              <w:rPr>
-                <w:rFonts w:ascii="Times New Roman" w:hAnsi="Times New Roman" w:cs="Times New Roman"/>
-                <w:sz w:val="24"/>
-                <w:szCs w:val="24"/>
-              </w:rPr>
-              <w:t xml:space="preserve"> receives </w:t>
-            </w:r>
-            <w:proofErr w:type="gramStart"/>
-            <w:r>
-              <w:rPr>
-                <w:rFonts w:ascii="Times New Roman" w:hAnsi="Times New Roman" w:cs="Times New Roman"/>
-                <w:sz w:val="24"/>
-                <w:szCs w:val="24"/>
-              </w:rPr>
-              <w:t>form</w:t>
-            </w:r>
-            <w:proofErr w:type="gramEnd"/>
-            <w:r>
-              <w:rPr>
-                <w:rFonts w:ascii="Times New Roman" w:hAnsi="Times New Roman" w:cs="Times New Roman"/>
-                <w:sz w:val="24"/>
-                <w:szCs w:val="24"/>
-              </w:rPr>
-              <w:t xml:space="preserve"> from patient filled out with personal information. She then navigates to the admit new patient tab on System.</w:t>
+            <w:r>
+              <w:rPr>
+                <w:rFonts w:ascii="Times New Roman" w:hAnsi="Times New Roman" w:cs="Times New Roman"/>
+                <w:sz w:val="24"/>
+                <w:szCs w:val="24"/>
+              </w:rPr>
+              <w:t>Claire, receives form from patient filled out with personal information. She then navigates to the admit new patient tab on System.</w:t>
             </w:r>
           </w:p>
           <w:p>
@@ -233,7 +207,25 @@
                 <w:sz w:val="24"/>
                 <w:szCs w:val="24"/>
               </w:rPr>
-              <w:t>Claire enters the address, phone number, name, why the patient is visiting hospital, emergency contact, etc, into the system. She clicks submit. She waits for the System to confirm submission into the database.</w:t>
+              <w:t xml:space="preserve">Claire enters the address, phone number, name, why the patient is visiting hospital, emergency contact, </w:t>
+            </w:r>
+            <w:proofErr w:type="spellStart"/>
+            <w:r>
+              <w:rPr>
+                <w:rFonts w:ascii="Times New Roman" w:hAnsi="Times New Roman" w:cs="Times New Roman"/>
+                <w:sz w:val="24"/>
+                <w:szCs w:val="24"/>
+              </w:rPr>
+              <w:t>etc</w:t>
+            </w:r>
+            <w:proofErr w:type="spellEnd"/>
+            <w:r>
+              <w:rPr>
+                <w:rFonts w:ascii="Times New Roman" w:hAnsi="Times New Roman" w:cs="Times New Roman"/>
+                <w:sz w:val="24"/>
+                <w:szCs w:val="24"/>
+              </w:rPr>
+              <w:t>, into the system. She clicks submit. She waits for the System to confirm submission into the database.</w:t>
             </w:r>
           </w:p>
           <w:p>
@@ -255,25 +247,7 @@
                 <w:sz w:val="24"/>
                 <w:szCs w:val="24"/>
               </w:rPr>
-              <w:t xml:space="preserve">After receiving </w:t>
-            </w:r>
-            <w:proofErr w:type="gramStart"/>
-            <w:r>
-              <w:rPr>
-                <w:rFonts w:ascii="Times New Roman" w:hAnsi="Times New Roman" w:cs="Times New Roman"/>
-                <w:sz w:val="24"/>
-                <w:szCs w:val="24"/>
-              </w:rPr>
-              <w:t>confirmation</w:t>
-            </w:r>
-            <w:proofErr w:type="gramEnd"/>
-            <w:r>
-              <w:rPr>
-                <w:rFonts w:ascii="Times New Roman" w:hAnsi="Times New Roman" w:cs="Times New Roman"/>
-                <w:sz w:val="24"/>
-                <w:szCs w:val="24"/>
-              </w:rPr>
-              <w:t xml:space="preserve"> the patient is fully admitted and taken back to be examined.</w:t>
+              <w:t>After receiving confirmation the patient is fully admitted and taken back to be examined.</w:t>
             </w:r>
           </w:p>
         </w:tc>
@@ -371,6 +345,7 @@
                 <w:szCs w:val="24"/>
               </w:rPr>
             </w:pPr>
+            <w:proofErr w:type="spellStart"/>
             <w:r>
               <w:rPr>
                 <w:rFonts w:ascii="Times New Roman" w:hAnsi="Times New Roman" w:cs="Times New Roman"/>
@@ -379,6 +354,7 @@
               </w:rPr>
               <w:t>prescribingMedication</w:t>
             </w:r>
+            <w:proofErr w:type="spellEnd"/>
           </w:p>
         </w:tc>
       </w:tr>
@@ -526,23 +502,13 @@
                 <w:szCs w:val="24"/>
               </w:rPr>
             </w:pPr>
-            <w:proofErr w:type="gramStart"/>
-            <w:r>
-              <w:rPr>
-                <w:rFonts w:ascii="Times New Roman" w:hAnsi="Times New Roman" w:cs="Times New Roman"/>
-                <w:sz w:val="24"/>
-                <w:szCs w:val="24"/>
-              </w:rPr>
-              <w:t>Doctor</w:t>
-            </w:r>
-            <w:proofErr w:type="gramEnd"/>
-            <w:r>
-              <w:rPr>
-                <w:rFonts w:ascii="Times New Roman" w:hAnsi="Times New Roman" w:cs="Times New Roman"/>
-                <w:sz w:val="24"/>
-                <w:szCs w:val="24"/>
-              </w:rPr>
-              <w:t xml:space="preserve"> completes form by entering prescription amount, medication to be take, and instructions for prescription. The doctor then submits the form.</w:t>
+            <w:r>
+              <w:rPr>
+                <w:rFonts w:ascii="Times New Roman" w:hAnsi="Times New Roman" w:cs="Times New Roman"/>
+                <w:sz w:val="24"/>
+                <w:szCs w:val="24"/>
+              </w:rPr>
+              <w:t>Doctor completes form by entering prescription amount, medication to be take, and instructions for prescription. The doctor then submits the form.</w:t>
             </w:r>
           </w:p>
           <w:p>
@@ -692,7 +658,15 @@
                 <w:sz w:val="24"/>
                 <w:szCs w:val="24"/>
               </w:rPr>
-              <w:t>The doctor has received confirmation that prescription has been submitted.</w:t>
+              <w:t>The doctor has received confirmation that prescription has been submitted</w:t>
+            </w:r>
+            <w:r>
+              <w:rPr>
+                <w:rFonts w:ascii="Times New Roman" w:hAnsi="Times New Roman" w:cs="Times New Roman"/>
+                <w:sz w:val="24"/>
+                <w:szCs w:val="24"/>
+              </w:rPr>
+              <w:t xml:space="preserve"> or received information as to why it could not be completed.</w:t>
             </w:r>
           </w:p>
         </w:tc>
@@ -830,6 +804,7 @@
                 <w:szCs w:val="24"/>
               </w:rPr>
             </w:pPr>
+            <w:proofErr w:type="spellStart"/>
             <w:r>
               <w:rPr>
                 <w:rFonts w:ascii="Times New Roman" w:hAnsi="Times New Roman" w:cs="Times New Roman"/>
@@ -838,6 +813,7 @@
               </w:rPr>
               <w:t>diagnosingProblem</w:t>
             </w:r>
+            <w:proofErr w:type="spellEnd"/>
           </w:p>
         </w:tc>
         <w:tc>
@@ -973,23 +949,7 @@
                 <w:sz w:val="24"/>
                 <w:szCs w:val="24"/>
               </w:rPr>
-              <w:t xml:space="preserve">Doctor opens “Add </w:t>
-            </w:r>
-            <w:r>
-              <w:rPr>
-                <w:rFonts w:ascii="Times New Roman" w:hAnsi="Times New Roman" w:cs="Times New Roman"/>
-                <w:sz w:val="24"/>
-                <w:szCs w:val="24"/>
-              </w:rPr>
-              <w:t>Diagnosis</w:t>
-            </w:r>
-            <w:r>
-              <w:rPr>
-                <w:rFonts w:ascii="Times New Roman" w:hAnsi="Times New Roman" w:cs="Times New Roman"/>
-                <w:sz w:val="24"/>
-                <w:szCs w:val="24"/>
-              </w:rPr>
-              <w:t>” option from menu bar.</w:t>
+              <w:t>Doctor opens “Add Diagnosis” option from menu bar.</w:t>
             </w:r>
           </w:p>
           <w:p>
@@ -1039,23 +999,7 @@
                 <w:sz w:val="24"/>
                 <w:szCs w:val="24"/>
               </w:rPr>
-              <w:t xml:space="preserve">Doctor completes form by entering </w:t>
-            </w:r>
-            <w:r>
-              <w:rPr>
-                <w:rFonts w:ascii="Times New Roman" w:hAnsi="Times New Roman" w:cs="Times New Roman"/>
-                <w:sz w:val="24"/>
-                <w:szCs w:val="24"/>
-              </w:rPr>
-              <w:t>their diagnosis</w:t>
-            </w:r>
-            <w:r>
-              <w:rPr>
-                <w:rFonts w:ascii="Times New Roman" w:hAnsi="Times New Roman" w:cs="Times New Roman"/>
-                <w:sz w:val="24"/>
-                <w:szCs w:val="24"/>
-              </w:rPr>
-              <w:t>. The doctor then submits the form.</w:t>
+              <w:t>Doctor completes form by entering their diagnosis. The doctor then submits the form.</w:t>
             </w:r>
           </w:p>
           <w:p>
@@ -1215,23 +1159,32 @@
                 <w:sz w:val="24"/>
                 <w:szCs w:val="24"/>
               </w:rPr>
-              <w:t xml:space="preserve">The doctor has received confirmation that </w:t>
-            </w:r>
-            <w:r>
-              <w:rPr>
-                <w:rFonts w:ascii="Times New Roman" w:hAnsi="Times New Roman" w:cs="Times New Roman"/>
-                <w:sz w:val="24"/>
-                <w:szCs w:val="24"/>
-              </w:rPr>
-              <w:t>diagnosis</w:t>
-            </w:r>
-            <w:r>
-              <w:rPr>
-                <w:rFonts w:ascii="Times New Roman" w:hAnsi="Times New Roman" w:cs="Times New Roman"/>
-                <w:sz w:val="24"/>
-                <w:szCs w:val="24"/>
-              </w:rPr>
-              <w:t xml:space="preserve"> has been submitted.</w:t>
+              <w:t xml:space="preserve">The doctor has received confirmation that diagnosis has been </w:t>
+            </w:r>
+            <w:r>
+              <w:rPr>
+                <w:rFonts w:ascii="Times New Roman" w:hAnsi="Times New Roman" w:cs="Times New Roman"/>
+                <w:sz w:val="24"/>
+                <w:szCs w:val="24"/>
+              </w:rPr>
+              <w:lastRenderedPageBreak/>
+              <w:t>submitted</w:t>
+            </w:r>
+            <w:r>
+              <w:rPr>
+                <w:rFonts w:ascii="Times New Roman" w:hAnsi="Times New Roman" w:cs="Times New Roman"/>
+                <w:sz w:val="24"/>
+                <w:szCs w:val="24"/>
+              </w:rPr>
+              <w:t xml:space="preserve"> </w:t>
+            </w:r>
+            <w:r>
+              <w:rPr>
+                <w:rFonts w:ascii="Times New Roman" w:hAnsi="Times New Roman" w:cs="Times New Roman"/>
+                <w:sz w:val="24"/>
+                <w:szCs w:val="24"/>
+              </w:rPr>
+              <w:t>or received information as to why it could not be completed.</w:t>
             </w:r>
           </w:p>
         </w:tc>
@@ -1275,7 +1228,6 @@
                 <w:sz w:val="24"/>
                 <w:szCs w:val="24"/>
               </w:rPr>
-              <w:lastRenderedPageBreak/>
               <w:t>Quality Requirements:</w:t>
             </w:r>
           </w:p>
@@ -1298,23 +1250,7 @@
                 <w:sz w:val="24"/>
                 <w:szCs w:val="24"/>
               </w:rPr>
-              <w:t xml:space="preserve">The Doctors </w:t>
-            </w:r>
-            <w:r>
-              <w:rPr>
-                <w:rFonts w:ascii="Times New Roman" w:hAnsi="Times New Roman" w:cs="Times New Roman"/>
-                <w:sz w:val="24"/>
-                <w:szCs w:val="24"/>
-              </w:rPr>
-              <w:t>diagnosis</w:t>
-            </w:r>
-            <w:r>
-              <w:rPr>
-                <w:rFonts w:ascii="Times New Roman" w:hAnsi="Times New Roman" w:cs="Times New Roman"/>
-                <w:sz w:val="24"/>
-                <w:szCs w:val="24"/>
-              </w:rPr>
-              <w:t xml:space="preserve"> has been submitted within 1 minute.</w:t>
+              <w:t>The Doctors diagnosis has been submitted within 1 minute.</w:t>
             </w:r>
           </w:p>
         </w:tc>
@@ -1429,6 +1365,7 @@
                 <w:szCs w:val="24"/>
               </w:rPr>
             </w:pPr>
+            <w:proofErr w:type="spellStart"/>
             <w:r>
               <w:rPr>
                 <w:rFonts w:ascii="Times New Roman" w:hAnsi="Times New Roman" w:cs="Times New Roman"/>
@@ -1437,6 +1374,7 @@
               </w:rPr>
               <w:t>orderDischarge</w:t>
             </w:r>
+            <w:proofErr w:type="spellEnd"/>
           </w:p>
         </w:tc>
         <w:tc>
@@ -1572,23 +1510,7 @@
                 <w:sz w:val="24"/>
                 <w:szCs w:val="24"/>
               </w:rPr>
-              <w:t>Doctor opens “</w:t>
-            </w:r>
-            <w:r>
-              <w:rPr>
-                <w:rFonts w:ascii="Times New Roman" w:hAnsi="Times New Roman" w:cs="Times New Roman"/>
-                <w:sz w:val="24"/>
-                <w:szCs w:val="24"/>
-              </w:rPr>
-              <w:t>Mark for Discharge</w:t>
-            </w:r>
-            <w:r>
-              <w:rPr>
-                <w:rFonts w:ascii="Times New Roman" w:hAnsi="Times New Roman" w:cs="Times New Roman"/>
-                <w:sz w:val="24"/>
-                <w:szCs w:val="24"/>
-              </w:rPr>
-              <w:t>” option from menu bar.</w:t>
+              <w:t>Doctor opens “Mark for Discharge” option from menu bar.</w:t>
             </w:r>
           </w:p>
           <w:p>
@@ -1632,39 +1554,13 @@
                 <w:szCs w:val="24"/>
               </w:rPr>
             </w:pPr>
-            <w:proofErr w:type="gramStart"/>
-            <w:r>
-              <w:rPr>
-                <w:rFonts w:ascii="Times New Roman" w:hAnsi="Times New Roman" w:cs="Times New Roman"/>
-                <w:sz w:val="24"/>
-                <w:szCs w:val="24"/>
-              </w:rPr>
-              <w:t>Doctor</w:t>
-            </w:r>
-            <w:proofErr w:type="gramEnd"/>
-            <w:r>
-              <w:rPr>
-                <w:rFonts w:ascii="Times New Roman" w:hAnsi="Times New Roman" w:cs="Times New Roman"/>
-                <w:sz w:val="24"/>
-                <w:szCs w:val="24"/>
-              </w:rPr>
-              <w:t xml:space="preserve"> completes form by entering their </w:t>
-            </w:r>
-            <w:r>
-              <w:rPr>
-                <w:rFonts w:ascii="Times New Roman" w:hAnsi="Times New Roman" w:cs="Times New Roman"/>
-                <w:sz w:val="24"/>
-                <w:szCs w:val="24"/>
-              </w:rPr>
-              <w:t>Discharge instructions and marking patient for discharge</w:t>
-            </w:r>
-            <w:r>
-              <w:rPr>
-                <w:rFonts w:ascii="Times New Roman" w:hAnsi="Times New Roman" w:cs="Times New Roman"/>
-                <w:sz w:val="24"/>
-                <w:szCs w:val="24"/>
-              </w:rPr>
-              <w:t>. The doctor then submits the form.</w:t>
+            <w:r>
+              <w:rPr>
+                <w:rFonts w:ascii="Times New Roman" w:hAnsi="Times New Roman" w:cs="Times New Roman"/>
+                <w:sz w:val="24"/>
+                <w:szCs w:val="24"/>
+              </w:rPr>
+              <w:t>Doctor completes form by entering their Discharge instructions and marking patient for discharge. The doctor then submits the form.</w:t>
             </w:r>
           </w:p>
           <w:p>
@@ -1824,15 +1720,7 @@
                 <w:sz w:val="24"/>
                 <w:szCs w:val="24"/>
               </w:rPr>
-              <w:t xml:space="preserve">The doctor has received confirmation that </w:t>
-            </w:r>
-            <w:r>
-              <w:rPr>
-                <w:rFonts w:ascii="Times New Roman" w:hAnsi="Times New Roman" w:cs="Times New Roman"/>
-                <w:sz w:val="24"/>
-                <w:szCs w:val="24"/>
-              </w:rPr>
-              <w:t>discharge</w:t>
+              <w:t>The doctor has received confirmation that discharge notice has been submitted</w:t>
             </w:r>
             <w:r>
               <w:rPr>
@@ -1848,15 +1736,7 @@
                 <w:sz w:val="24"/>
                 <w:szCs w:val="24"/>
               </w:rPr>
-              <w:t>notice has been submitted</w:t>
-            </w:r>
-            <w:r>
-              <w:rPr>
-                <w:rFonts w:ascii="Times New Roman" w:hAnsi="Times New Roman" w:cs="Times New Roman"/>
-                <w:sz w:val="24"/>
-                <w:szCs w:val="24"/>
-              </w:rPr>
-              <w:t>.</w:t>
+              <w:t>or received information as to why it could not be completed.</w:t>
             </w:r>
           </w:p>
         </w:tc>
@@ -1922,41 +1802,7 @@
                 <w:sz w:val="24"/>
                 <w:szCs w:val="24"/>
               </w:rPr>
-              <w:t xml:space="preserve">The </w:t>
-            </w:r>
-            <w:proofErr w:type="gramStart"/>
-            <w:r>
-              <w:rPr>
-                <w:rFonts w:ascii="Times New Roman" w:hAnsi="Times New Roman" w:cs="Times New Roman"/>
-                <w:sz w:val="24"/>
-                <w:szCs w:val="24"/>
-              </w:rPr>
-              <w:t>Doctors</w:t>
-            </w:r>
-            <w:proofErr w:type="gramEnd"/>
-            <w:r>
-              <w:rPr>
-                <w:rFonts w:ascii="Times New Roman" w:hAnsi="Times New Roman" w:cs="Times New Roman"/>
-                <w:sz w:val="24"/>
-                <w:szCs w:val="24"/>
-              </w:rPr>
-              <w:t xml:space="preserve"> </w:t>
-            </w:r>
-            <w:r>
-              <w:rPr>
-                <w:rFonts w:ascii="Times New Roman" w:hAnsi="Times New Roman" w:cs="Times New Roman"/>
-                <w:sz w:val="24"/>
-                <w:szCs w:val="24"/>
-              </w:rPr>
-              <w:t>discharge</w:t>
-            </w:r>
-            <w:r>
-              <w:rPr>
-                <w:rFonts w:ascii="Times New Roman" w:hAnsi="Times New Roman" w:cs="Times New Roman"/>
-                <w:sz w:val="24"/>
-                <w:szCs w:val="24"/>
-              </w:rPr>
-              <w:t xml:space="preserve"> has been submitted within 1 minute.</w:t>
+              <w:t>The Doctors discharge has been submitted within 1 minute.</w:t>
             </w:r>
           </w:p>
         </w:tc>
@@ -2050,6 +1896,7 @@
                 <w:szCs w:val="24"/>
               </w:rPr>
             </w:pPr>
+            <w:proofErr w:type="spellStart"/>
             <w:r>
               <w:rPr>
                 <w:rFonts w:ascii="Times New Roman" w:hAnsi="Times New Roman" w:cs="Times New Roman"/>
@@ -2058,6 +1905,7 @@
               </w:rPr>
               <w:t>requestDischargePapers</w:t>
             </w:r>
+            <w:proofErr w:type="spellEnd"/>
           </w:p>
         </w:tc>
         <w:tc>
@@ -2193,63 +2041,7 @@
                 <w:sz w:val="24"/>
                 <w:szCs w:val="24"/>
               </w:rPr>
-              <w:t>Receptionist</w:t>
-            </w:r>
-            <w:r>
-              <w:rPr>
-                <w:rFonts w:ascii="Times New Roman" w:hAnsi="Times New Roman" w:cs="Times New Roman"/>
-                <w:sz w:val="24"/>
-                <w:szCs w:val="24"/>
-              </w:rPr>
-              <w:t xml:space="preserve"> </w:t>
-            </w:r>
-            <w:r>
-              <w:rPr>
-                <w:rFonts w:ascii="Times New Roman" w:hAnsi="Times New Roman" w:cs="Times New Roman"/>
-                <w:sz w:val="24"/>
-                <w:szCs w:val="24"/>
-              </w:rPr>
-              <w:t>clicks</w:t>
-            </w:r>
-            <w:r>
-              <w:rPr>
-                <w:rFonts w:ascii="Times New Roman" w:hAnsi="Times New Roman" w:cs="Times New Roman"/>
-                <w:sz w:val="24"/>
-                <w:szCs w:val="24"/>
-              </w:rPr>
-              <w:t xml:space="preserve"> “</w:t>
-            </w:r>
-            <w:r>
-              <w:rPr>
-                <w:rFonts w:ascii="Times New Roman" w:hAnsi="Times New Roman" w:cs="Times New Roman"/>
-                <w:sz w:val="24"/>
-                <w:szCs w:val="24"/>
-              </w:rPr>
-              <w:t>Generate Bill and Discharge Papers</w:t>
-            </w:r>
-            <w:r>
-              <w:rPr>
-                <w:rFonts w:ascii="Times New Roman" w:hAnsi="Times New Roman" w:cs="Times New Roman"/>
-                <w:sz w:val="24"/>
-                <w:szCs w:val="24"/>
-              </w:rPr>
-              <w:t>” option</w:t>
-            </w:r>
-            <w:r>
-              <w:rPr>
-                <w:rFonts w:ascii="Times New Roman" w:hAnsi="Times New Roman" w:cs="Times New Roman"/>
-                <w:sz w:val="24"/>
-                <w:szCs w:val="24"/>
-              </w:rPr>
-              <w:t xml:space="preserve"> from discharge screen of patient</w:t>
-            </w:r>
-            <w:r>
-              <w:rPr>
-                <w:rFonts w:ascii="Times New Roman" w:hAnsi="Times New Roman" w:cs="Times New Roman"/>
-                <w:sz w:val="24"/>
-                <w:szCs w:val="24"/>
-              </w:rPr>
-              <w:t>.</w:t>
+              <w:t>Receptionist clicks “Generate Bill and Discharge Papers” option from discharge screen of patient.</w:t>
             </w:r>
           </w:p>
           <w:p>
@@ -2268,7 +2060,6 @@
                 <w:u w:val="single"/>
               </w:rPr>
             </w:pPr>
-            <w:proofErr w:type="gramStart"/>
             <w:r>
               <w:rPr>
                 <w:rFonts w:ascii="Times New Roman" w:hAnsi="Times New Roman" w:cs="Times New Roman"/>
@@ -2278,19 +2069,7 @@
                 <w:szCs w:val="24"/>
                 <w:u w:val="single"/>
               </w:rPr>
-              <w:t>System</w:t>
-            </w:r>
-            <w:proofErr w:type="gramEnd"/>
-            <w:r>
-              <w:rPr>
-                <w:rFonts w:ascii="Times New Roman" w:hAnsi="Times New Roman" w:cs="Times New Roman"/>
-                <w:i/>
-                <w:iCs/>
-                <w:sz w:val="24"/>
-                <w:szCs w:val="24"/>
-                <w:u w:val="single"/>
-              </w:rPr>
-              <w:t xml:space="preserve"> responds by </w:t>
+              <w:t xml:space="preserve">System responds by </w:t>
             </w:r>
             <w:r>
               <w:rPr>
@@ -2353,7 +2132,6 @@
                 <w:u w:val="single"/>
               </w:rPr>
             </w:pPr>
-            <w:proofErr w:type="gramStart"/>
             <w:r>
               <w:rPr>
                 <w:rFonts w:ascii="Times New Roman" w:hAnsi="Times New Roman" w:cs="Times New Roman"/>
@@ -2363,19 +2141,7 @@
                 <w:szCs w:val="24"/>
                 <w:u w:val="single"/>
               </w:rPr>
-              <w:t>System</w:t>
-            </w:r>
-            <w:proofErr w:type="gramEnd"/>
-            <w:r>
-              <w:rPr>
-                <w:rFonts w:ascii="Times New Roman" w:hAnsi="Times New Roman" w:cs="Times New Roman"/>
-                <w:i/>
-                <w:iCs/>
-                <w:sz w:val="24"/>
-                <w:szCs w:val="24"/>
-                <w:u w:val="single"/>
-              </w:rPr>
-              <w:t xml:space="preserve"> then pulls discharge information and generates a file with that information as well.</w:t>
+              <w:t>System then pulls discharge information and generates a file with that information as well.</w:t>
             </w:r>
           </w:p>
           <w:p>
@@ -2463,23 +2229,7 @@
                 <w:sz w:val="24"/>
                 <w:szCs w:val="24"/>
               </w:rPr>
-              <w:t>Receptionist</w:t>
-            </w:r>
-            <w:r>
-              <w:rPr>
-                <w:rFonts w:ascii="Times New Roman" w:hAnsi="Times New Roman" w:cs="Times New Roman"/>
-                <w:sz w:val="24"/>
-                <w:szCs w:val="24"/>
-              </w:rPr>
-              <w:t xml:space="preserve"> is logged into System</w:t>
-            </w:r>
-            <w:r>
-              <w:rPr>
-                <w:rFonts w:ascii="Times New Roman" w:hAnsi="Times New Roman" w:cs="Times New Roman"/>
-                <w:sz w:val="24"/>
-                <w:szCs w:val="24"/>
-              </w:rPr>
-              <w:t xml:space="preserve"> and patient is marked for discharge.</w:t>
+              <w:t>Receptionist is logged into System and patient is marked for discharge.</w:t>
             </w:r>
           </w:p>
         </w:tc>
@@ -2545,7 +2295,23 @@
                 <w:sz w:val="24"/>
                 <w:szCs w:val="24"/>
               </w:rPr>
-              <w:t>Receptionist receives both bill and discharge papers.</w:t>
+              <w:t>Receptionist receives both bill and discharge papers</w:t>
+            </w:r>
+            <w:r>
+              <w:rPr>
+                <w:rFonts w:ascii="Times New Roman" w:hAnsi="Times New Roman" w:cs="Times New Roman"/>
+                <w:sz w:val="24"/>
+                <w:szCs w:val="24"/>
+              </w:rPr>
+              <w:t xml:space="preserve"> </w:t>
+            </w:r>
+            <w:r>
+              <w:rPr>
+                <w:rFonts w:ascii="Times New Roman" w:hAnsi="Times New Roman" w:cs="Times New Roman"/>
+                <w:sz w:val="24"/>
+                <w:szCs w:val="24"/>
+              </w:rPr>
+              <w:t>or received information as to why it could not be completed.</w:t>
             </w:r>
           </w:p>
         </w:tc>

</xml_diff>